<commit_message>
updated the constancia template (pdf)
</commit_message>
<xml_diff>
--- a/Middleware/resources/Constancia.docx
+++ b/Middleware/resources/Constancia.docx
@@ -402,7 +402,16 @@
           <w:szCs w:val="22"/>
           <w:lang w:val="es-MX"/>
         </w:rPr>
-        <w:t>a para los fines legales que a ella</w:t>
+        <w:t xml:space="preserve">a para los fines legales que a </w:t>
+      </w:r>
+      <w:r>
+        <w:rPr>
+          <w:rFonts w:ascii="Arial" w:hAnsi="Arial" w:cs="Arial"/>
+          <w:sz w:val="22"/>
+          <w:szCs w:val="22"/>
+          <w:lang w:val="es-MX"/>
+        </w:rPr>
+        <w:t>él(ella)</w:t>
       </w:r>
       <w:r>
         <w:rPr>
@@ -752,6 +761,7 @@
           <w:sz w:val="16"/>
           <w:szCs w:val="16"/>
         </w:rPr>
+        <w:lastRenderedPageBreak/>
         <w:t>FMPF/</w:t>
       </w:r>
       <w:r>

</xml_diff>

<commit_message>
added firma electrónica to the certificate
</commit_message>
<xml_diff>
--- a/Middleware/resources/Constancia.docx
+++ b/Middleware/resources/Constancia.docx
@@ -570,17 +570,6 @@
     <w:p>
       <w:pPr>
         <w:spacing w:line="276" w:lineRule="auto"/>
-        <w:rPr>
-          <w:rFonts w:ascii="Arial" w:hAnsi="Arial" w:cs="Arial"/>
-          <w:spacing w:val="-4"/>
-          <w:sz w:val="22"/>
-          <w:szCs w:val="22"/>
-        </w:rPr>
-      </w:pPr>
-    </w:p>
-    <w:p>
-      <w:pPr>
-        <w:spacing w:line="276" w:lineRule="auto"/>
         <w:jc w:val="center"/>
         <w:rPr>
           <w:rFonts w:ascii="Arial" w:hAnsi="Arial" w:cs="Arial"/>
@@ -692,6 +681,31 @@
     </w:p>
     <w:p>
       <w:pPr>
+        <w:jc w:val="center"/>
+        <w:rPr>
+          <w:rFonts w:ascii="Arial" w:hAnsi="Arial" w:cs="Arial"/>
+          <w:b/>
+          <w:bCs/>
+          <w:color w:val="080808"/>
+          <w:sz w:val="22"/>
+          <w:szCs w:val="22"/>
+        </w:rPr>
+      </w:pPr>
+      <w:r>
+        <w:rPr>
+          <w:rFonts w:ascii="Arial" w:hAnsi="Arial" w:cs="Arial"/>
+          <w:b/>
+          <w:bCs/>
+          <w:color w:val="080808"/>
+          <w:sz w:val="22"/>
+          <w:szCs w:val="22"/>
+        </w:rPr>
+        <w:t>FIRMA ELECTRONICA</w:t>
+      </w:r>
+    </w:p>
+    <w:p>
+      <w:pPr>
+        <w:spacing w:line="276" w:lineRule="auto"/>
         <w:rPr>
           <w:rFonts w:ascii="Arial" w:hAnsi="Arial" w:cs="Arial"/>
           <w:color w:val="080808"/>
@@ -716,6 +730,8 @@
         <w:spacing w:line="276" w:lineRule="auto"/>
         <w:rPr>
           <w:rFonts w:ascii="Arial" w:hAnsi="Arial" w:cs="Arial"/>
+          <w:b/>
+          <w:bCs/>
           <w:color w:val="080808"/>
           <w:sz w:val="16"/>
           <w:szCs w:val="16"/>
@@ -743,25 +759,13 @@
           <w:szCs w:val="16"/>
         </w:rPr>
       </w:pPr>
-    </w:p>
-    <w:p>
-      <w:pPr>
-        <w:spacing w:line="276" w:lineRule="auto"/>
+      <w:r>
         <w:rPr>
           <w:rFonts w:ascii="Arial" w:hAnsi="Arial" w:cs="Arial"/>
           <w:color w:val="080808"/>
           <w:sz w:val="16"/>
           <w:szCs w:val="16"/>
         </w:rPr>
-      </w:pPr>
-      <w:r>
-        <w:rPr>
-          <w:rFonts w:ascii="Arial" w:hAnsi="Arial" w:cs="Arial"/>
-          <w:color w:val="080808"/>
-          <w:sz w:val="16"/>
-          <w:szCs w:val="16"/>
-        </w:rPr>
-        <w:lastRenderedPageBreak/>
         <w:t>FMPF/</w:t>
       </w:r>
       <w:r>

</xml_diff>

<commit_message>
Finished PDF template for the certificates and added statuses to all solicitude's calls
</commit_message>
<xml_diff>
--- a/Middleware/resources/Constancia.docx
+++ b/Middleware/resources/Constancia.docx
@@ -1,6 +1,6 @@
 
 <file path=word/document.xml><?xml version="1.0" encoding="utf-8"?>
-<w:document xmlns:wpc="http://schemas.microsoft.com/office/word/2010/wordprocessingCanvas" xmlns:cx="http://schemas.microsoft.com/office/drawing/2014/chartex" xmlns:cx1="http://schemas.microsoft.com/office/drawing/2015/9/8/chartex" xmlns:cx2="http://schemas.microsoft.com/office/drawing/2015/10/21/chartex" xmlns:cx3="http://schemas.microsoft.com/office/drawing/2016/5/9/chartex" xmlns:cx4="http://schemas.microsoft.com/office/drawing/2016/5/10/chartex" xmlns:cx5="http://schemas.microsoft.com/office/drawing/2016/5/11/chartex" xmlns:cx6="http://schemas.microsoft.com/office/drawing/2016/5/12/chartex" xmlns:cx7="http://schemas.microsoft.com/office/drawing/2016/5/13/chartex" xmlns:cx8="http://schemas.microsoft.com/office/drawing/2016/5/14/chartex" xmlns:mc="http://schemas.openxmlformats.org/markup-compatibility/2006" xmlns:aink="http://schemas.microsoft.com/office/drawing/2016/ink" xmlns:am3d="http://schemas.microsoft.com/office/drawing/2017/model3d" xmlns:o="urn:schemas-microsoft-com:office:office" xmlns:r="http://schemas.openxmlformats.org/officeDocument/2006/relationships" xmlns:m="http://schemas.openxmlformats.org/officeDocument/2006/math" xmlns:v="urn:schemas-microsoft-com:vml" xmlns:wp14="http://schemas.microsoft.com/office/word/2010/wordprocessingDrawing" xmlns:wp="http://schemas.openxmlformats.org/drawingml/2006/wordprocessingDrawing" xmlns:w10="urn:schemas-microsoft-com:office:word" xmlns:w="http://schemas.openxmlformats.org/wordprocessingml/2006/main" xmlns:w14="http://schemas.microsoft.com/office/word/2010/wordml" xmlns:w15="http://schemas.microsoft.com/office/word/2012/wordml" xmlns:w16cex="http://schemas.microsoft.com/office/word/2018/wordml/cex" xmlns:w16cid="http://schemas.microsoft.com/office/word/2016/wordml/cid" xmlns:w16="http://schemas.microsoft.com/office/word/2018/wordml" xmlns:w16sdtdh="http://schemas.microsoft.com/office/word/2020/wordml/sdtdatahash" xmlns:w16se="http://schemas.microsoft.com/office/word/2015/wordml/symex" xmlns:wpg="http://schemas.microsoft.com/office/word/2010/wordprocessingGroup" xmlns:wpi="http://schemas.microsoft.com/office/word/2010/wordprocessingInk" xmlns:wne="http://schemas.microsoft.com/office/word/2006/wordml" xmlns:wps="http://schemas.microsoft.com/office/word/2010/wordprocessingShape" mc:Ignorable="w14 w15 w16se w16cid w16 w16cex w16sdtdh wp14">
+<w:document xmlns:wpc="http://schemas.microsoft.com/office/word/2010/wordprocessingCanvas" xmlns:cx="http://schemas.microsoft.com/office/drawing/2014/chartex" xmlns:cx1="http://schemas.microsoft.com/office/drawing/2015/9/8/chartex" xmlns:cx2="http://schemas.microsoft.com/office/drawing/2015/10/21/chartex" xmlns:cx3="http://schemas.microsoft.com/office/drawing/2016/5/9/chartex" xmlns:cx4="http://schemas.microsoft.com/office/drawing/2016/5/10/chartex" xmlns:cx5="http://schemas.microsoft.com/office/drawing/2016/5/11/chartex" xmlns:cx6="http://schemas.microsoft.com/office/drawing/2016/5/12/chartex" xmlns:cx7="http://schemas.microsoft.com/office/drawing/2016/5/13/chartex" xmlns:cx8="http://schemas.microsoft.com/office/drawing/2016/5/14/chartex" xmlns:mc="http://schemas.openxmlformats.org/markup-compatibility/2006" xmlns:aink="http://schemas.microsoft.com/office/drawing/2016/ink" xmlns:am3d="http://schemas.microsoft.com/office/drawing/2017/model3d" xmlns:o="urn:schemas-microsoft-com:office:office" xmlns:oel="http://schemas.microsoft.com/office/2019/extlst" xmlns:r="http://schemas.openxmlformats.org/officeDocument/2006/relationships" xmlns:m="http://schemas.openxmlformats.org/officeDocument/2006/math" xmlns:v="urn:schemas-microsoft-com:vml" xmlns:wp14="http://schemas.microsoft.com/office/word/2010/wordprocessingDrawing" xmlns:wp="http://schemas.openxmlformats.org/drawingml/2006/wordprocessingDrawing" xmlns:w10="urn:schemas-microsoft-com:office:word" xmlns:w="http://schemas.openxmlformats.org/wordprocessingml/2006/main" xmlns:w14="http://schemas.microsoft.com/office/word/2010/wordml" xmlns:w15="http://schemas.microsoft.com/office/word/2012/wordml" xmlns:w16cex="http://schemas.microsoft.com/office/word/2018/wordml/cex" xmlns:w16cid="http://schemas.microsoft.com/office/word/2016/wordml/cid" xmlns:w16="http://schemas.microsoft.com/office/word/2018/wordml" xmlns:w16sdtdh="http://schemas.microsoft.com/office/word/2020/wordml/sdtdatahash" xmlns:w16se="http://schemas.microsoft.com/office/word/2015/wordml/symex" xmlns:wpg="http://schemas.microsoft.com/office/word/2010/wordprocessingGroup" xmlns:wpi="http://schemas.microsoft.com/office/word/2010/wordprocessingInk" xmlns:wne="http://schemas.microsoft.com/office/word/2006/wordml" xmlns:wps="http://schemas.microsoft.com/office/word/2010/wordprocessingShape" mc:Ignorable="w14 w15 w16se w16cid w16 w16cex w16sdtdh wp14">
   <w:body>
     <w:p>
       <w:pPr>
@@ -338,90 +338,6 @@
           <w:lang w:val="es-MX"/>
         </w:rPr>
       </w:pPr>
-    </w:p>
-    <w:p>
-      <w:pPr>
-        <w:spacing w:line="276" w:lineRule="auto"/>
-        <w:jc w:val="both"/>
-        <w:rPr>
-          <w:rFonts w:ascii="Arial" w:hAnsi="Arial" w:cs="Arial"/>
-          <w:sz w:val="22"/>
-          <w:szCs w:val="22"/>
-          <w:lang w:val="es-MX"/>
-        </w:rPr>
-      </w:pPr>
-      <w:r>
-        <w:rPr>
-          <w:rFonts w:ascii="Arial" w:hAnsi="Arial" w:cs="Arial"/>
-          <w:sz w:val="22"/>
-          <w:szCs w:val="22"/>
-          <w:lang w:val="es-MX"/>
-        </w:rPr>
-        <w:t>Se extiende la presente a petición de</w:t>
-      </w:r>
-      <w:r>
-        <w:rPr>
-          <w:rFonts w:ascii="Arial" w:hAnsi="Arial" w:cs="Arial"/>
-          <w:sz w:val="22"/>
-          <w:szCs w:val="22"/>
-          <w:lang w:val="es-MX"/>
-        </w:rPr>
-        <w:t xml:space="preserve"> </w:t>
-      </w:r>
-      <w:r>
-        <w:rPr>
-          <w:rFonts w:ascii="Arial" w:hAnsi="Arial" w:cs="Arial"/>
-          <w:sz w:val="22"/>
-          <w:szCs w:val="22"/>
-          <w:lang w:val="es-MX"/>
-        </w:rPr>
-        <w:t>l</w:t>
-      </w:r>
-      <w:r>
-        <w:rPr>
-          <w:rFonts w:ascii="Arial" w:hAnsi="Arial" w:cs="Arial"/>
-          <w:sz w:val="22"/>
-          <w:szCs w:val="22"/>
-          <w:lang w:val="es-MX"/>
-        </w:rPr>
-        <w:t>a</w:t>
-      </w:r>
-      <w:r>
-        <w:rPr>
-          <w:rFonts w:ascii="Arial" w:hAnsi="Arial" w:cs="Arial"/>
-          <w:sz w:val="22"/>
-          <w:szCs w:val="22"/>
-          <w:lang w:val="es-MX"/>
-        </w:rPr>
-        <w:t xml:space="preserve"> interesad</w:t>
-      </w:r>
-      <w:r>
-        <w:rPr>
-          <w:rFonts w:ascii="Arial" w:hAnsi="Arial" w:cs="Arial"/>
-          <w:sz w:val="22"/>
-          <w:szCs w:val="22"/>
-          <w:lang w:val="es-MX"/>
-        </w:rPr>
-        <w:t xml:space="preserve">a para los fines legales que a </w:t>
-      </w:r>
-      <w:r>
-        <w:rPr>
-          <w:rFonts w:ascii="Arial" w:hAnsi="Arial" w:cs="Arial"/>
-          <w:sz w:val="22"/>
-          <w:szCs w:val="22"/>
-          <w:lang w:val="es-MX"/>
-        </w:rPr>
-        <w:t>él(ella)</w:t>
-      </w:r>
-      <w:r>
-        <w:rPr>
-          <w:rFonts w:ascii="Arial" w:hAnsi="Arial" w:cs="Arial"/>
-          <w:sz w:val="22"/>
-          <w:szCs w:val="22"/>
-          <w:lang w:val="es-MX"/>
-        </w:rPr>
-        <w:t xml:space="preserve"> convengan.</w:t>
-      </w:r>
     </w:p>
     <w:p>
       <w:pPr>
@@ -791,7 +707,7 @@
 </file>
 
 <file path=word/endnotes.xml><?xml version="1.0" encoding="utf-8"?>
-<w:endnotes xmlns:wpc="http://schemas.microsoft.com/office/word/2010/wordprocessingCanvas" xmlns:cx="http://schemas.microsoft.com/office/drawing/2014/chartex" xmlns:cx1="http://schemas.microsoft.com/office/drawing/2015/9/8/chartex" xmlns:cx2="http://schemas.microsoft.com/office/drawing/2015/10/21/chartex" xmlns:cx3="http://schemas.microsoft.com/office/drawing/2016/5/9/chartex" xmlns:cx4="http://schemas.microsoft.com/office/drawing/2016/5/10/chartex" xmlns:cx5="http://schemas.microsoft.com/office/drawing/2016/5/11/chartex" xmlns:cx6="http://schemas.microsoft.com/office/drawing/2016/5/12/chartex" xmlns:cx7="http://schemas.microsoft.com/office/drawing/2016/5/13/chartex" xmlns:cx8="http://schemas.microsoft.com/office/drawing/2016/5/14/chartex" xmlns:mc="http://schemas.openxmlformats.org/markup-compatibility/2006" xmlns:aink="http://schemas.microsoft.com/office/drawing/2016/ink" xmlns:am3d="http://schemas.microsoft.com/office/drawing/2017/model3d" xmlns:o="urn:schemas-microsoft-com:office:office" xmlns:r="http://schemas.openxmlformats.org/officeDocument/2006/relationships" xmlns:m="http://schemas.openxmlformats.org/officeDocument/2006/math" xmlns:v="urn:schemas-microsoft-com:vml" xmlns:wp14="http://schemas.microsoft.com/office/word/2010/wordprocessingDrawing" xmlns:wp="http://schemas.openxmlformats.org/drawingml/2006/wordprocessingDrawing" xmlns:w10="urn:schemas-microsoft-com:office:word" xmlns:w="http://schemas.openxmlformats.org/wordprocessingml/2006/main" xmlns:w14="http://schemas.microsoft.com/office/word/2010/wordml" xmlns:w15="http://schemas.microsoft.com/office/word/2012/wordml" xmlns:w16cex="http://schemas.microsoft.com/office/word/2018/wordml/cex" xmlns:w16cid="http://schemas.microsoft.com/office/word/2016/wordml/cid" xmlns:w16="http://schemas.microsoft.com/office/word/2018/wordml" xmlns:w16sdtdh="http://schemas.microsoft.com/office/word/2020/wordml/sdtdatahash" xmlns:w16se="http://schemas.microsoft.com/office/word/2015/wordml/symex" xmlns:wpg="http://schemas.microsoft.com/office/word/2010/wordprocessingGroup" xmlns:wpi="http://schemas.microsoft.com/office/word/2010/wordprocessingInk" xmlns:wne="http://schemas.microsoft.com/office/word/2006/wordml" xmlns:wps="http://schemas.microsoft.com/office/word/2010/wordprocessingShape" mc:Ignorable="w14 w15 w16se w16cid w16 w16cex w16sdtdh wp14">
+<w:endnotes xmlns:wpc="http://schemas.microsoft.com/office/word/2010/wordprocessingCanvas" xmlns:cx="http://schemas.microsoft.com/office/drawing/2014/chartex" xmlns:cx1="http://schemas.microsoft.com/office/drawing/2015/9/8/chartex" xmlns:cx2="http://schemas.microsoft.com/office/drawing/2015/10/21/chartex" xmlns:cx3="http://schemas.microsoft.com/office/drawing/2016/5/9/chartex" xmlns:cx4="http://schemas.microsoft.com/office/drawing/2016/5/10/chartex" xmlns:cx5="http://schemas.microsoft.com/office/drawing/2016/5/11/chartex" xmlns:cx6="http://schemas.microsoft.com/office/drawing/2016/5/12/chartex" xmlns:cx7="http://schemas.microsoft.com/office/drawing/2016/5/13/chartex" xmlns:cx8="http://schemas.microsoft.com/office/drawing/2016/5/14/chartex" xmlns:mc="http://schemas.openxmlformats.org/markup-compatibility/2006" xmlns:aink="http://schemas.microsoft.com/office/drawing/2016/ink" xmlns:am3d="http://schemas.microsoft.com/office/drawing/2017/model3d" xmlns:o="urn:schemas-microsoft-com:office:office" xmlns:oel="http://schemas.microsoft.com/office/2019/extlst" xmlns:r="http://schemas.openxmlformats.org/officeDocument/2006/relationships" xmlns:m="http://schemas.openxmlformats.org/officeDocument/2006/math" xmlns:v="urn:schemas-microsoft-com:vml" xmlns:wp14="http://schemas.microsoft.com/office/word/2010/wordprocessingDrawing" xmlns:wp="http://schemas.openxmlformats.org/drawingml/2006/wordprocessingDrawing" xmlns:w10="urn:schemas-microsoft-com:office:word" xmlns:w="http://schemas.openxmlformats.org/wordprocessingml/2006/main" xmlns:w14="http://schemas.microsoft.com/office/word/2010/wordml" xmlns:w15="http://schemas.microsoft.com/office/word/2012/wordml" xmlns:w16cex="http://schemas.microsoft.com/office/word/2018/wordml/cex" xmlns:w16cid="http://schemas.microsoft.com/office/word/2016/wordml/cid" xmlns:w16="http://schemas.microsoft.com/office/word/2018/wordml" xmlns:w16sdtdh="http://schemas.microsoft.com/office/word/2020/wordml/sdtdatahash" xmlns:w16se="http://schemas.microsoft.com/office/word/2015/wordml/symex" xmlns:wpg="http://schemas.microsoft.com/office/word/2010/wordprocessingGroup" xmlns:wpi="http://schemas.microsoft.com/office/word/2010/wordprocessingInk" xmlns:wne="http://schemas.microsoft.com/office/word/2006/wordml" xmlns:wps="http://schemas.microsoft.com/office/word/2010/wordprocessingShape" mc:Ignorable="w14 w15 w16se w16cid w16 w16cex w16sdtdh wp14">
   <w:endnote w:type="separator" w:id="-1">
     <w:p>
       <w:r>
@@ -810,10 +726,10 @@
 </file>
 
 <file path=word/footer1.xml><?xml version="1.0" encoding="utf-8"?>
-<w:ftr xmlns:wpc="http://schemas.microsoft.com/office/word/2010/wordprocessingCanvas" xmlns:cx="http://schemas.microsoft.com/office/drawing/2014/chartex" xmlns:cx1="http://schemas.microsoft.com/office/drawing/2015/9/8/chartex" xmlns:cx2="http://schemas.microsoft.com/office/drawing/2015/10/21/chartex" xmlns:cx3="http://schemas.microsoft.com/office/drawing/2016/5/9/chartex" xmlns:cx4="http://schemas.microsoft.com/office/drawing/2016/5/10/chartex" xmlns:cx5="http://schemas.microsoft.com/office/drawing/2016/5/11/chartex" xmlns:cx6="http://schemas.microsoft.com/office/drawing/2016/5/12/chartex" xmlns:cx7="http://schemas.microsoft.com/office/drawing/2016/5/13/chartex" xmlns:cx8="http://schemas.microsoft.com/office/drawing/2016/5/14/chartex" xmlns:mc="http://schemas.openxmlformats.org/markup-compatibility/2006" xmlns:aink="http://schemas.microsoft.com/office/drawing/2016/ink" xmlns:am3d="http://schemas.microsoft.com/office/drawing/2017/model3d" xmlns:o="urn:schemas-microsoft-com:office:office" xmlns:r="http://schemas.openxmlformats.org/officeDocument/2006/relationships" xmlns:m="http://schemas.openxmlformats.org/officeDocument/2006/math" xmlns:v="urn:schemas-microsoft-com:vml" xmlns:wp14="http://schemas.microsoft.com/office/word/2010/wordprocessingDrawing" xmlns:wp="http://schemas.openxmlformats.org/drawingml/2006/wordprocessingDrawing" xmlns:w10="urn:schemas-microsoft-com:office:word" xmlns:w="http://schemas.openxmlformats.org/wordprocessingml/2006/main" xmlns:w14="http://schemas.microsoft.com/office/word/2010/wordml" xmlns:w15="http://schemas.microsoft.com/office/word/2012/wordml" xmlns:w16cex="http://schemas.microsoft.com/office/word/2018/wordml/cex" xmlns:w16cid="http://schemas.microsoft.com/office/word/2016/wordml/cid" xmlns:w16="http://schemas.microsoft.com/office/word/2018/wordml" xmlns:w16sdtdh="http://schemas.microsoft.com/office/word/2020/wordml/sdtdatahash" xmlns:w16se="http://schemas.microsoft.com/office/word/2015/wordml/symex" xmlns:wpg="http://schemas.microsoft.com/office/word/2010/wordprocessingGroup" xmlns:wpi="http://schemas.microsoft.com/office/word/2010/wordprocessingInk" xmlns:wne="http://schemas.microsoft.com/office/word/2006/wordml" xmlns:wps="http://schemas.microsoft.com/office/word/2010/wordprocessingShape" mc:Ignorable="w14 w15 w16se w16cid w16 w16cex w16sdtdh wp14">
+<w:ftr xmlns:wpc="http://schemas.microsoft.com/office/word/2010/wordprocessingCanvas" xmlns:cx="http://schemas.microsoft.com/office/drawing/2014/chartex" xmlns:cx1="http://schemas.microsoft.com/office/drawing/2015/9/8/chartex" xmlns:cx2="http://schemas.microsoft.com/office/drawing/2015/10/21/chartex" xmlns:cx3="http://schemas.microsoft.com/office/drawing/2016/5/9/chartex" xmlns:cx4="http://schemas.microsoft.com/office/drawing/2016/5/10/chartex" xmlns:cx5="http://schemas.microsoft.com/office/drawing/2016/5/11/chartex" xmlns:cx6="http://schemas.microsoft.com/office/drawing/2016/5/12/chartex" xmlns:cx7="http://schemas.microsoft.com/office/drawing/2016/5/13/chartex" xmlns:cx8="http://schemas.microsoft.com/office/drawing/2016/5/14/chartex" xmlns:mc="http://schemas.openxmlformats.org/markup-compatibility/2006" xmlns:aink="http://schemas.microsoft.com/office/drawing/2016/ink" xmlns:am3d="http://schemas.microsoft.com/office/drawing/2017/model3d" xmlns:o="urn:schemas-microsoft-com:office:office" xmlns:oel="http://schemas.microsoft.com/office/2019/extlst" xmlns:r="http://schemas.openxmlformats.org/officeDocument/2006/relationships" xmlns:m="http://schemas.openxmlformats.org/officeDocument/2006/math" xmlns:v="urn:schemas-microsoft-com:vml" xmlns:wp14="http://schemas.microsoft.com/office/word/2010/wordprocessingDrawing" xmlns:wp="http://schemas.openxmlformats.org/drawingml/2006/wordprocessingDrawing" xmlns:w10="urn:schemas-microsoft-com:office:word" xmlns:w="http://schemas.openxmlformats.org/wordprocessingml/2006/main" xmlns:w14="http://schemas.microsoft.com/office/word/2010/wordml" xmlns:w15="http://schemas.microsoft.com/office/word/2012/wordml" xmlns:w16cex="http://schemas.microsoft.com/office/word/2018/wordml/cex" xmlns:w16cid="http://schemas.microsoft.com/office/word/2016/wordml/cid" xmlns:w16="http://schemas.microsoft.com/office/word/2018/wordml" xmlns:w16sdtdh="http://schemas.microsoft.com/office/word/2020/wordml/sdtdatahash" xmlns:w16se="http://schemas.microsoft.com/office/word/2015/wordml/symex" xmlns:wpg="http://schemas.microsoft.com/office/word/2010/wordprocessingGroup" xmlns:wpi="http://schemas.microsoft.com/office/word/2010/wordprocessingInk" xmlns:wne="http://schemas.microsoft.com/office/word/2006/wordml" xmlns:wps="http://schemas.microsoft.com/office/word/2010/wordprocessingShape" mc:Ignorable="w14 w15 w16se w16cid w16 w16cex w16sdtdh wp14">
   <w:p>
     <w:pPr>
-      <w:pStyle w:val="Footer"/>
+      <w:pStyle w:val="Piedepgina"/>
       <w:ind w:left="-709"/>
       <w:rPr>
         <w:color w:val="595959" w:themeColor="text1" w:themeTint="A6"/>
@@ -830,7 +746,7 @@
         <w:lang w:eastAsia="es-MX"/>
       </w:rPr>
       <w:pict w14:anchorId="13E7270D">
-        <v:line id="_x0000_s2052" style="position:absolute;left:0;text-align:left;z-index:251662336;visibility:visible" from="-37.2pt,14.05pt" to="507.2pt,14.05pt" o:gfxdata="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" strokecolor="#5a5a5a [2109]" strokeweight="2.5pt">
+        <v:line id="_x0000_s1028" style="position:absolute;left:0;text-align:left;z-index:251662336;visibility:visible" from="-37.2pt,14.05pt" to="507.2pt,14.05pt" o:gfxdata="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" strokecolor="#5a5a5a [2109]" strokeweight="2.5pt">
           <v:shadow color="#868686"/>
         </v:line>
       </w:pict>
@@ -838,7 +754,7 @@
   </w:p>
   <w:p>
     <w:pPr>
-      <w:pStyle w:val="Footer"/>
+      <w:pStyle w:val="Piedepgina"/>
       <w:ind w:left="-993"/>
       <w:rPr>
         <w:color w:val="595959" w:themeColor="text1" w:themeTint="A6"/>
@@ -849,7 +765,7 @@
   </w:p>
   <w:p>
     <w:pPr>
-      <w:pStyle w:val="Footer"/>
+      <w:pStyle w:val="Piedepgina"/>
       <w:tabs>
         <w:tab w:val="clear" w:pos="8838"/>
         <w:tab w:val="right" w:pos="9781"/>
@@ -897,7 +813,7 @@
   </w:p>
   <w:p>
     <w:pPr>
-      <w:pStyle w:val="Footer"/>
+      <w:pStyle w:val="Piedepgina"/>
       <w:tabs>
         <w:tab w:val="clear" w:pos="8838"/>
         <w:tab w:val="right" w:pos="9781"/>
@@ -936,7 +852,7 @@
     <w:hyperlink r:id="rId1" w:history="1">
       <w:r>
         <w:rPr>
-          <w:rStyle w:val="Hyperlink"/>
+          <w:rStyle w:val="Hipervnculo"/>
           <w:color w:val="595959" w:themeColor="text1" w:themeTint="A6"/>
           <w:sz w:val="16"/>
           <w:szCs w:val="16"/>
@@ -949,7 +865,7 @@
 </file>
 
 <file path=word/footnotes.xml><?xml version="1.0" encoding="utf-8"?>
-<w:footnotes xmlns:wpc="http://schemas.microsoft.com/office/word/2010/wordprocessingCanvas" xmlns:cx="http://schemas.microsoft.com/office/drawing/2014/chartex" xmlns:cx1="http://schemas.microsoft.com/office/drawing/2015/9/8/chartex" xmlns:cx2="http://schemas.microsoft.com/office/drawing/2015/10/21/chartex" xmlns:cx3="http://schemas.microsoft.com/office/drawing/2016/5/9/chartex" xmlns:cx4="http://schemas.microsoft.com/office/drawing/2016/5/10/chartex" xmlns:cx5="http://schemas.microsoft.com/office/drawing/2016/5/11/chartex" xmlns:cx6="http://schemas.microsoft.com/office/drawing/2016/5/12/chartex" xmlns:cx7="http://schemas.microsoft.com/office/drawing/2016/5/13/chartex" xmlns:cx8="http://schemas.microsoft.com/office/drawing/2016/5/14/chartex" xmlns:mc="http://schemas.openxmlformats.org/markup-compatibility/2006" xmlns:aink="http://schemas.microsoft.com/office/drawing/2016/ink" xmlns:am3d="http://schemas.microsoft.com/office/drawing/2017/model3d" xmlns:o="urn:schemas-microsoft-com:office:office" xmlns:r="http://schemas.openxmlformats.org/officeDocument/2006/relationships" xmlns:m="http://schemas.openxmlformats.org/officeDocument/2006/math" xmlns:v="urn:schemas-microsoft-com:vml" xmlns:wp14="http://schemas.microsoft.com/office/word/2010/wordprocessingDrawing" xmlns:wp="http://schemas.openxmlformats.org/drawingml/2006/wordprocessingDrawing" xmlns:w10="urn:schemas-microsoft-com:office:word" xmlns:w="http://schemas.openxmlformats.org/wordprocessingml/2006/main" xmlns:w14="http://schemas.microsoft.com/office/word/2010/wordml" xmlns:w15="http://schemas.microsoft.com/office/word/2012/wordml" xmlns:w16cex="http://schemas.microsoft.com/office/word/2018/wordml/cex" xmlns:w16cid="http://schemas.microsoft.com/office/word/2016/wordml/cid" xmlns:w16="http://schemas.microsoft.com/office/word/2018/wordml" xmlns:w16sdtdh="http://schemas.microsoft.com/office/word/2020/wordml/sdtdatahash" xmlns:w16se="http://schemas.microsoft.com/office/word/2015/wordml/symex" xmlns:wpg="http://schemas.microsoft.com/office/word/2010/wordprocessingGroup" xmlns:wpi="http://schemas.microsoft.com/office/word/2010/wordprocessingInk" xmlns:wne="http://schemas.microsoft.com/office/word/2006/wordml" xmlns:wps="http://schemas.microsoft.com/office/word/2010/wordprocessingShape" mc:Ignorable="w14 w15 w16se w16cid w16 w16cex w16sdtdh wp14">
+<w:footnotes xmlns:wpc="http://schemas.microsoft.com/office/word/2010/wordprocessingCanvas" xmlns:cx="http://schemas.microsoft.com/office/drawing/2014/chartex" xmlns:cx1="http://schemas.microsoft.com/office/drawing/2015/9/8/chartex" xmlns:cx2="http://schemas.microsoft.com/office/drawing/2015/10/21/chartex" xmlns:cx3="http://schemas.microsoft.com/office/drawing/2016/5/9/chartex" xmlns:cx4="http://schemas.microsoft.com/office/drawing/2016/5/10/chartex" xmlns:cx5="http://schemas.microsoft.com/office/drawing/2016/5/11/chartex" xmlns:cx6="http://schemas.microsoft.com/office/drawing/2016/5/12/chartex" xmlns:cx7="http://schemas.microsoft.com/office/drawing/2016/5/13/chartex" xmlns:cx8="http://schemas.microsoft.com/office/drawing/2016/5/14/chartex" xmlns:mc="http://schemas.openxmlformats.org/markup-compatibility/2006" xmlns:aink="http://schemas.microsoft.com/office/drawing/2016/ink" xmlns:am3d="http://schemas.microsoft.com/office/drawing/2017/model3d" xmlns:o="urn:schemas-microsoft-com:office:office" xmlns:oel="http://schemas.microsoft.com/office/2019/extlst" xmlns:r="http://schemas.openxmlformats.org/officeDocument/2006/relationships" xmlns:m="http://schemas.openxmlformats.org/officeDocument/2006/math" xmlns:v="urn:schemas-microsoft-com:vml" xmlns:wp14="http://schemas.microsoft.com/office/word/2010/wordprocessingDrawing" xmlns:wp="http://schemas.openxmlformats.org/drawingml/2006/wordprocessingDrawing" xmlns:w10="urn:schemas-microsoft-com:office:word" xmlns:w="http://schemas.openxmlformats.org/wordprocessingml/2006/main" xmlns:w14="http://schemas.microsoft.com/office/word/2010/wordml" xmlns:w15="http://schemas.microsoft.com/office/word/2012/wordml" xmlns:w16cex="http://schemas.microsoft.com/office/word/2018/wordml/cex" xmlns:w16cid="http://schemas.microsoft.com/office/word/2016/wordml/cid" xmlns:w16="http://schemas.microsoft.com/office/word/2018/wordml" xmlns:w16sdtdh="http://schemas.microsoft.com/office/word/2020/wordml/sdtdatahash" xmlns:w16se="http://schemas.microsoft.com/office/word/2015/wordml/symex" xmlns:wpg="http://schemas.microsoft.com/office/word/2010/wordprocessingGroup" xmlns:wpi="http://schemas.microsoft.com/office/word/2010/wordprocessingInk" xmlns:wne="http://schemas.microsoft.com/office/word/2006/wordml" xmlns:wps="http://schemas.microsoft.com/office/word/2010/wordprocessingShape" mc:Ignorable="w14 w15 w16se w16cid w16 w16cex w16sdtdh wp14">
   <w:footnote w:type="separator" w:id="-1">
     <w:p>
       <w:r>
@@ -968,7 +884,7 @@
 </file>
 
 <file path=word/header1.xml><?xml version="1.0" encoding="utf-8"?>
-<w:hdr xmlns:wpc="http://schemas.microsoft.com/office/word/2010/wordprocessingCanvas" xmlns:cx="http://schemas.microsoft.com/office/drawing/2014/chartex" xmlns:cx1="http://schemas.microsoft.com/office/drawing/2015/9/8/chartex" xmlns:cx2="http://schemas.microsoft.com/office/drawing/2015/10/21/chartex" xmlns:cx3="http://schemas.microsoft.com/office/drawing/2016/5/9/chartex" xmlns:cx4="http://schemas.microsoft.com/office/drawing/2016/5/10/chartex" xmlns:cx5="http://schemas.microsoft.com/office/drawing/2016/5/11/chartex" xmlns:cx6="http://schemas.microsoft.com/office/drawing/2016/5/12/chartex" xmlns:cx7="http://schemas.microsoft.com/office/drawing/2016/5/13/chartex" xmlns:cx8="http://schemas.microsoft.com/office/drawing/2016/5/14/chartex" xmlns:mc="http://schemas.openxmlformats.org/markup-compatibility/2006" xmlns:aink="http://schemas.microsoft.com/office/drawing/2016/ink" xmlns:am3d="http://schemas.microsoft.com/office/drawing/2017/model3d" xmlns:o="urn:schemas-microsoft-com:office:office" xmlns:r="http://schemas.openxmlformats.org/officeDocument/2006/relationships" xmlns:m="http://schemas.openxmlformats.org/officeDocument/2006/math" xmlns:v="urn:schemas-microsoft-com:vml" xmlns:wp14="http://schemas.microsoft.com/office/word/2010/wordprocessingDrawing" xmlns:wp="http://schemas.openxmlformats.org/drawingml/2006/wordprocessingDrawing" xmlns:w10="urn:schemas-microsoft-com:office:word" xmlns:w="http://schemas.openxmlformats.org/wordprocessingml/2006/main" xmlns:w14="http://schemas.microsoft.com/office/word/2010/wordml" xmlns:w15="http://schemas.microsoft.com/office/word/2012/wordml" xmlns:w16cex="http://schemas.microsoft.com/office/word/2018/wordml/cex" xmlns:w16cid="http://schemas.microsoft.com/office/word/2016/wordml/cid" xmlns:w16="http://schemas.microsoft.com/office/word/2018/wordml" xmlns:w16sdtdh="http://schemas.microsoft.com/office/word/2020/wordml/sdtdatahash" xmlns:w16se="http://schemas.microsoft.com/office/word/2015/wordml/symex" xmlns:wpg="http://schemas.microsoft.com/office/word/2010/wordprocessingGroup" xmlns:wpi="http://schemas.microsoft.com/office/word/2010/wordprocessingInk" xmlns:wne="http://schemas.microsoft.com/office/word/2006/wordml" xmlns:wps="http://schemas.microsoft.com/office/word/2010/wordprocessingShape" mc:Ignorable="w14 w15 w16se w16cid w16 w16cex w16sdtdh wp14">
+<w:hdr xmlns:wpc="http://schemas.microsoft.com/office/word/2010/wordprocessingCanvas" xmlns:cx="http://schemas.microsoft.com/office/drawing/2014/chartex" xmlns:cx1="http://schemas.microsoft.com/office/drawing/2015/9/8/chartex" xmlns:cx2="http://schemas.microsoft.com/office/drawing/2015/10/21/chartex" xmlns:cx3="http://schemas.microsoft.com/office/drawing/2016/5/9/chartex" xmlns:cx4="http://schemas.microsoft.com/office/drawing/2016/5/10/chartex" xmlns:cx5="http://schemas.microsoft.com/office/drawing/2016/5/11/chartex" xmlns:cx6="http://schemas.microsoft.com/office/drawing/2016/5/12/chartex" xmlns:cx7="http://schemas.microsoft.com/office/drawing/2016/5/13/chartex" xmlns:cx8="http://schemas.microsoft.com/office/drawing/2016/5/14/chartex" xmlns:mc="http://schemas.openxmlformats.org/markup-compatibility/2006" xmlns:aink="http://schemas.microsoft.com/office/drawing/2016/ink" xmlns:am3d="http://schemas.microsoft.com/office/drawing/2017/model3d" xmlns:o="urn:schemas-microsoft-com:office:office" xmlns:oel="http://schemas.microsoft.com/office/2019/extlst" xmlns:r="http://schemas.openxmlformats.org/officeDocument/2006/relationships" xmlns:m="http://schemas.openxmlformats.org/officeDocument/2006/math" xmlns:v="urn:schemas-microsoft-com:vml" xmlns:wp14="http://schemas.microsoft.com/office/word/2010/wordprocessingDrawing" xmlns:wp="http://schemas.openxmlformats.org/drawingml/2006/wordprocessingDrawing" xmlns:w10="urn:schemas-microsoft-com:office:word" xmlns:w="http://schemas.openxmlformats.org/wordprocessingml/2006/main" xmlns:w14="http://schemas.microsoft.com/office/word/2010/wordml" xmlns:w15="http://schemas.microsoft.com/office/word/2012/wordml" xmlns:w16cex="http://schemas.microsoft.com/office/word/2018/wordml/cex" xmlns:w16cid="http://schemas.microsoft.com/office/word/2016/wordml/cid" xmlns:w16="http://schemas.microsoft.com/office/word/2018/wordml" xmlns:w16sdtdh="http://schemas.microsoft.com/office/word/2020/wordml/sdtdatahash" xmlns:w16se="http://schemas.microsoft.com/office/word/2015/wordml/symex" xmlns:wpg="http://schemas.microsoft.com/office/word/2010/wordprocessingGroup" xmlns:wpi="http://schemas.microsoft.com/office/word/2010/wordprocessingInk" xmlns:wne="http://schemas.microsoft.com/office/word/2006/wordml" xmlns:wps="http://schemas.microsoft.com/office/word/2010/wordprocessingShape" mc:Ignorable="w14 w15 w16se w16cid w16 w16cex w16sdtdh wp14">
   <w:p>
     <w:pPr>
       <w:contextualSpacing/>
@@ -1125,7 +1041,7 @@
   </w:p>
   <w:p>
     <w:pPr>
-      <w:pStyle w:val="Header"/>
+      <w:pStyle w:val="Encabezado"/>
       <w:jc w:val="center"/>
       <w:rPr>
         <w:rFonts w:ascii="Arial" w:eastAsia="MS PGothic" w:hAnsi="Arial" w:cs="Arial"/>
@@ -1213,7 +1129,7 @@
         <w:lang w:val="es-MX" w:eastAsia="es-MX"/>
       </w:rPr>
       <w:pict w14:anchorId="5EEF0D89">
-        <v:line id="Line 5" o:spid="_x0000_s2053" style="position:absolute;left:0;text-align:left;flip:x;z-index:251666432;visibility:visible" from="76.1pt,3.75pt" to="442.25pt,3.75pt" strokecolor="#5a5a5a [2109]" strokeweight="4.5pt">
+        <v:line id="Line 5" o:spid="_x0000_s1029" style="position:absolute;left:0;text-align:left;flip:x;z-index:251666432;visibility:visible" from="76.1pt,3.75pt" to="442.25pt,3.75pt" strokecolor="#5a5a5a [2109]" strokeweight="4.5pt">
           <v:stroke linestyle="thickThin"/>
         </v:line>
       </w:pict>
@@ -1633,11 +1549,11 @@
       <w:lang w:val="es-ES" w:eastAsia="es-ES"/>
     </w:rPr>
   </w:style>
-  <w:style w:type="paragraph" w:styleId="Heading3">
+  <w:style w:type="paragraph" w:styleId="Ttulo3">
     <w:name w:val="heading 3"/>
     <w:basedOn w:val="Normal"/>
     <w:next w:val="Normal"/>
-    <w:link w:val="Heading3Char"/>
+    <w:link w:val="Ttulo3Car"/>
     <w:qFormat/>
     <w:rsid w:val="00B13D3C"/>
     <w:pPr>
@@ -1650,13 +1566,13 @@
       <w:lang w:val="pt-BR"/>
     </w:rPr>
   </w:style>
-  <w:style w:type="character" w:default="1" w:styleId="DefaultParagraphFont">
+  <w:style w:type="character" w:default="1" w:styleId="Fuentedeprrafopredeter">
     <w:name w:val="Default Paragraph Font"/>
     <w:uiPriority w:val="1"/>
     <w:semiHidden/>
     <w:unhideWhenUsed/>
   </w:style>
-  <w:style w:type="table" w:default="1" w:styleId="TableNormal">
+  <w:style w:type="table" w:default="1" w:styleId="Tablanormal">
     <w:name w:val="Normal Table"/>
     <w:uiPriority w:val="99"/>
     <w:semiHidden/>
@@ -1671,16 +1587,16 @@
       </w:tblCellMar>
     </w:tblPr>
   </w:style>
-  <w:style w:type="numbering" w:default="1" w:styleId="NoList">
+  <w:style w:type="numbering" w:default="1" w:styleId="Sinlista">
     <w:name w:val="No List"/>
     <w:uiPriority w:val="99"/>
     <w:semiHidden/>
     <w:unhideWhenUsed/>
   </w:style>
-  <w:style w:type="paragraph" w:styleId="Footer">
+  <w:style w:type="paragraph" w:styleId="Piedepgina">
     <w:name w:val="footer"/>
     <w:basedOn w:val="Normal"/>
-    <w:link w:val="FooterChar"/>
+    <w:link w:val="PiedepginaCar"/>
     <w:uiPriority w:val="99"/>
     <w:unhideWhenUsed/>
     <w:rsid w:val="00B13D3C"/>
@@ -1697,16 +1613,16 @@
       <w:lang w:val="es-MX" w:eastAsia="en-US"/>
     </w:rPr>
   </w:style>
-  <w:style w:type="character" w:customStyle="1" w:styleId="FooterChar">
-    <w:name w:val="Footer Char"/>
-    <w:basedOn w:val="DefaultParagraphFont"/>
-    <w:link w:val="Footer"/>
+  <w:style w:type="character" w:customStyle="1" w:styleId="PiedepginaCar">
+    <w:name w:val="Pie de página Car"/>
+    <w:basedOn w:val="Fuentedeprrafopredeter"/>
+    <w:link w:val="Piedepgina"/>
     <w:uiPriority w:val="99"/>
     <w:rsid w:val="00B13D3C"/>
   </w:style>
-  <w:style w:type="character" w:styleId="Hyperlink">
+  <w:style w:type="character" w:styleId="Hipervnculo">
     <w:name w:val="Hyperlink"/>
-    <w:basedOn w:val="DefaultParagraphFont"/>
+    <w:basedOn w:val="Fuentedeprrafopredeter"/>
     <w:uiPriority w:val="99"/>
     <w:unhideWhenUsed/>
     <w:rsid w:val="00B13D3C"/>
@@ -1715,10 +1631,10 @@
       <w:u w:val="single"/>
     </w:rPr>
   </w:style>
-  <w:style w:type="character" w:customStyle="1" w:styleId="Heading3Char">
-    <w:name w:val="Heading 3 Char"/>
-    <w:basedOn w:val="DefaultParagraphFont"/>
-    <w:link w:val="Heading3"/>
+  <w:style w:type="character" w:customStyle="1" w:styleId="Ttulo3Car">
+    <w:name w:val="Título 3 Car"/>
+    <w:basedOn w:val="Fuentedeprrafopredeter"/>
+    <w:link w:val="Ttulo3"/>
     <w:rsid w:val="00B13D3C"/>
     <w:rPr>
       <w:rFonts w:ascii="Times New Roman" w:eastAsia="Times New Roman" w:hAnsi="Times New Roman" w:cs="Times New Roman"/>
@@ -1728,10 +1644,10 @@
       <w:lang w:val="pt-BR" w:eastAsia="es-ES"/>
     </w:rPr>
   </w:style>
-  <w:style w:type="paragraph" w:styleId="BodyText2">
+  <w:style w:type="paragraph" w:styleId="Textoindependiente2">
     <w:name w:val="Body Text 2"/>
     <w:basedOn w:val="Normal"/>
-    <w:link w:val="BodyText2Char"/>
+    <w:link w:val="Textoindependiente2Car"/>
     <w:rsid w:val="00B13D3C"/>
     <w:pPr>
       <w:jc w:val="both"/>
@@ -1743,10 +1659,10 @@
       <w:lang w:val="es-MX"/>
     </w:rPr>
   </w:style>
-  <w:style w:type="character" w:customStyle="1" w:styleId="BodyText2Char">
-    <w:name w:val="Body Text 2 Char"/>
-    <w:basedOn w:val="DefaultParagraphFont"/>
-    <w:link w:val="BodyText2"/>
+  <w:style w:type="character" w:customStyle="1" w:styleId="Textoindependiente2Car">
+    <w:name w:val="Texto independiente 2 Car"/>
+    <w:basedOn w:val="Fuentedeprrafopredeter"/>
+    <w:link w:val="Textoindependiente2"/>
     <w:rsid w:val="00B13D3C"/>
     <w:rPr>
       <w:rFonts w:ascii="Times New Roman" w:eastAsia="Times New Roman" w:hAnsi="Times New Roman" w:cs="Times New Roman"/>
@@ -1757,7 +1673,7 @@
       <w:lang w:eastAsia="es-ES"/>
     </w:rPr>
   </w:style>
-  <w:style w:type="paragraph" w:styleId="NoSpacing">
+  <w:style w:type="paragraph" w:styleId="Sinespaciado">
     <w:name w:val="No Spacing"/>
     <w:uiPriority w:val="1"/>
     <w:qFormat/>
@@ -1766,10 +1682,10 @@
       <w:spacing w:after="0" w:line="240" w:lineRule="auto"/>
     </w:pPr>
   </w:style>
-  <w:style w:type="paragraph" w:styleId="Header">
+  <w:style w:type="paragraph" w:styleId="Encabezado">
     <w:name w:val="header"/>
     <w:basedOn w:val="Normal"/>
-    <w:link w:val="HeaderChar"/>
+    <w:link w:val="EncabezadoCar"/>
     <w:unhideWhenUsed/>
     <w:rsid w:val="00876E4F"/>
     <w:pPr>
@@ -1779,10 +1695,10 @@
       </w:tabs>
     </w:pPr>
   </w:style>
-  <w:style w:type="character" w:customStyle="1" w:styleId="HeaderChar">
-    <w:name w:val="Header Char"/>
-    <w:basedOn w:val="DefaultParagraphFont"/>
-    <w:link w:val="Header"/>
+  <w:style w:type="character" w:customStyle="1" w:styleId="EncabezadoCar">
+    <w:name w:val="Encabezado Car"/>
+    <w:basedOn w:val="Fuentedeprrafopredeter"/>
+    <w:link w:val="Encabezado"/>
     <w:uiPriority w:val="99"/>
     <w:semiHidden/>
     <w:rsid w:val="00876E4F"/>
@@ -1793,10 +1709,10 @@
       <w:lang w:val="es-ES" w:eastAsia="es-ES"/>
     </w:rPr>
   </w:style>
-  <w:style w:type="paragraph" w:styleId="BalloonText">
+  <w:style w:type="paragraph" w:styleId="Textodeglobo">
     <w:name w:val="Balloon Text"/>
     <w:basedOn w:val="Normal"/>
-    <w:link w:val="BalloonTextChar"/>
+    <w:link w:val="TextodegloboCar"/>
     <w:uiPriority w:val="99"/>
     <w:semiHidden/>
     <w:unhideWhenUsed/>
@@ -1807,10 +1723,10 @@
       <w:szCs w:val="16"/>
     </w:rPr>
   </w:style>
-  <w:style w:type="character" w:customStyle="1" w:styleId="BalloonTextChar">
-    <w:name w:val="Balloon Text Char"/>
-    <w:basedOn w:val="DefaultParagraphFont"/>
-    <w:link w:val="BalloonText"/>
+  <w:style w:type="character" w:customStyle="1" w:styleId="TextodegloboCar">
+    <w:name w:val="Texto de globo Car"/>
+    <w:basedOn w:val="Fuentedeprrafopredeter"/>
+    <w:link w:val="Textodeglobo"/>
     <w:uiPriority w:val="99"/>
     <w:semiHidden/>
     <w:rsid w:val="001F18F2"/>

</xml_diff>